<commit_message>
add morning session with git
</commit_message>
<xml_diff>
--- a/Note.docx
+++ b/Note.docx
@@ -5,7 +5,6 @@
     <w:p>
       <w:pPr>
         <w:rPr>
-          <w:rFonts w:hint="eastAsia"/>
           <w:b/>
           <w:sz w:val="28"/>
         </w:rPr>
@@ -27,9 +26,6 @@
           <w:numId w:val="1"/>
         </w:numPr>
         <w:ind w:left="90"/>
-        <w:rPr>
-          <w:rFonts w:hint="eastAsia"/>
-        </w:rPr>
       </w:pPr>
       <w:r>
         <w:rPr>
@@ -38,19 +34,8 @@
         <w:t>Simple Command</w:t>
       </w:r>
     </w:p>
-    <w:p>
-      <w:pPr>
-        <w:rPr>
-          <w:rFonts w:hint="eastAsia"/>
-        </w:rPr>
-      </w:pPr>
-    </w:p>
-    <w:p>
-      <w:pPr>
-        <w:rPr>
-          <w:rFonts w:hint="eastAsia"/>
-        </w:rPr>
-      </w:pPr>
+    <w:p/>
+    <w:p>
       <w:r>
         <w:t>O</w:t>
       </w:r>
@@ -76,11 +61,6 @@
       </w:r>
     </w:p>
     <w:p>
-      <w:pPr>
-        <w:rPr>
-          <w:rFonts w:hint="eastAsia"/>
-        </w:rPr>
-      </w:pPr>
       <w:r>
         <w:t>E</w:t>
       </w:r>
@@ -100,11 +80,6 @@
       <w:proofErr w:type="gramEnd"/>
     </w:p>
     <w:p>
-      <w:pPr>
-        <w:rPr>
-          <w:rFonts w:hint="eastAsia"/>
-        </w:rPr>
-      </w:pPr>
       <w:r>
         <w:t>M</w:t>
       </w:r>
@@ -130,11 +105,6 @@
       </w:r>
     </w:p>
     <w:p>
-      <w:pPr>
-        <w:rPr>
-          <w:rFonts w:hint="eastAsia"/>
-        </w:rPr>
-      </w:pPr>
       <w:r>
         <w:t>S</w:t>
       </w:r>
@@ -146,11 +116,6 @@
       </w:r>
     </w:p>
     <w:p>
-      <w:pPr>
-        <w:rPr>
-          <w:rFonts w:hint="eastAsia"/>
-        </w:rPr>
-      </w:pPr>
       <w:r>
         <w:t>W</w:t>
       </w:r>
@@ -170,11 +135,6 @@
       <w:proofErr w:type="spellEnd"/>
     </w:p>
     <w:p>
-      <w:pPr>
-        <w:rPr>
-          <w:rFonts w:hint="eastAsia"/>
-        </w:rPr>
-      </w:pPr>
       <w:r>
         <w:t>C</w:t>
       </w:r>
@@ -199,13 +159,7 @@
         <w:t xml:space="preserve"> the screen</w:t>
       </w:r>
     </w:p>
-    <w:p>
-      <w:pPr>
-        <w:rPr>
-          <w:rFonts w:hint="eastAsia"/>
-        </w:rPr>
-      </w:pPr>
-    </w:p>
+    <w:p/>
     <w:p>
       <w:pPr>
         <w:pStyle w:val="a5"/>
@@ -214,9 +168,6 @@
           <w:numId w:val="1"/>
         </w:numPr>
         <w:ind w:left="90"/>
-        <w:rPr>
-          <w:rFonts w:hint="eastAsia"/>
-        </w:rPr>
       </w:pPr>
       <w:r>
         <w:rPr>
@@ -229,9 +180,6 @@
       <w:pPr>
         <w:pStyle w:val="a5"/>
         <w:ind w:left="90"/>
-        <w:rPr>
-          <w:rFonts w:hint="eastAsia"/>
-        </w:rPr>
       </w:pPr>
       <w:r>
         <w:rPr>
@@ -241,11 +189,6 @@
       </w:r>
     </w:p>
     <w:p>
-      <w:pPr>
-        <w:rPr>
-          <w:rFonts w:hint="eastAsia"/>
-        </w:rPr>
-      </w:pPr>
       <w:r>
         <w:rPr>
           <w:rFonts w:hint="eastAsia"/>
@@ -268,11 +211,6 @@
       </w:r>
     </w:p>
     <w:p>
-      <w:pPr>
-        <w:rPr>
-          <w:rFonts w:hint="eastAsia"/>
-        </w:rPr>
-      </w:pPr>
       <w:r>
         <w:rPr>
           <w:rFonts w:hint="eastAsia"/>
@@ -281,11 +219,6 @@
       </w:r>
     </w:p>
     <w:p>
-      <w:pPr>
-        <w:rPr>
-          <w:rFonts w:hint="eastAsia"/>
-        </w:rPr>
-      </w:pPr>
       <w:r>
         <w:rPr>
           <w:rFonts w:hint="eastAsia"/>
@@ -302,11 +235,6 @@
       <w:proofErr w:type="spellEnd"/>
     </w:p>
     <w:p>
-      <w:pPr>
-        <w:rPr>
-          <w:rFonts w:hint="eastAsia"/>
-        </w:rPr>
-      </w:pPr>
       <w:r>
         <w:rPr>
           <w:rFonts w:hint="eastAsia"/>
@@ -324,11 +252,6 @@
       </w:r>
     </w:p>
     <w:p>
-      <w:pPr>
-        <w:rPr>
-          <w:rFonts w:hint="eastAsia"/>
-        </w:rPr>
-      </w:pPr>
       <w:r>
         <w:rPr>
           <w:rFonts w:hint="eastAsia"/>
@@ -337,11 +260,6 @@
       </w:r>
     </w:p>
     <w:p>
-      <w:pPr>
-        <w:rPr>
-          <w:rFonts w:hint="eastAsia"/>
-        </w:rPr>
-      </w:pPr>
       <w:r>
         <w:rPr>
           <w:rFonts w:hint="eastAsia"/>
@@ -364,11 +282,6 @@
       </w:r>
     </w:p>
     <w:p>
-      <w:pPr>
-        <w:rPr>
-          <w:rFonts w:hint="eastAsia"/>
-        </w:rPr>
-      </w:pPr>
       <w:r>
         <w:rPr>
           <w:rFonts w:hint="eastAsia"/>
@@ -400,11 +313,6 @@
       </w:r>
     </w:p>
     <w:p>
-      <w:pPr>
-        <w:rPr>
-          <w:rFonts w:hint="eastAsia"/>
-        </w:rPr>
-      </w:pPr>
       <w:r>
         <w:rPr>
           <w:rFonts w:hint="eastAsia"/>
@@ -436,11 +344,6 @@
       </w:r>
     </w:p>
     <w:p>
-      <w:pPr>
-        <w:rPr>
-          <w:rFonts w:hint="eastAsia"/>
-        </w:rPr>
-      </w:pPr>
       <w:r>
         <w:rPr>
           <w:rFonts w:hint="eastAsia"/>
@@ -463,11 +366,6 @@
       </w:r>
     </w:p>
     <w:p>
-      <w:pPr>
-        <w:rPr>
-          <w:rFonts w:hint="eastAsia"/>
-        </w:rPr>
-      </w:pPr>
       <w:r>
         <w:t>R</w:t>
       </w:r>
@@ -478,19 +376,8 @@
         <w:t>eturning all files name start with Doc</w:t>
       </w:r>
     </w:p>
-    <w:p>
-      <w:pPr>
-        <w:rPr>
-          <w:rFonts w:hint="eastAsia"/>
-        </w:rPr>
-      </w:pPr>
-    </w:p>
-    <w:p>
-      <w:pPr>
-        <w:rPr>
-          <w:rFonts w:hint="eastAsia"/>
-        </w:rPr>
-      </w:pPr>
+    <w:p/>
+    <w:p>
       <w:r>
         <w:rPr>
           <w:rFonts w:hint="eastAsia"/>
@@ -499,11 +386,6 @@
       </w:r>
     </w:p>
     <w:p>
-      <w:pPr>
-        <w:rPr>
-          <w:rFonts w:hint="eastAsia"/>
-        </w:rPr>
-      </w:pPr>
       <w:r>
         <w:t>R</w:t>
       </w:r>
@@ -514,19 +396,8 @@
         <w:t>eturn to the main root folder</w:t>
       </w:r>
     </w:p>
-    <w:p>
-      <w:pPr>
-        <w:rPr>
-          <w:rFonts w:hint="eastAsia"/>
-        </w:rPr>
-      </w:pPr>
-    </w:p>
-    <w:p>
-      <w:pPr>
-        <w:rPr>
-          <w:rFonts w:hint="eastAsia"/>
-        </w:rPr>
-      </w:pPr>
+    <w:p/>
+    <w:p>
       <w:r>
         <w:rPr>
           <w:rFonts w:hint="eastAsia"/>
@@ -535,11 +406,6 @@
       </w:r>
     </w:p>
     <w:p>
-      <w:pPr>
-        <w:rPr>
-          <w:rFonts w:hint="eastAsia"/>
-        </w:rPr>
-      </w:pPr>
       <w:r>
         <w:t>R</w:t>
       </w:r>
@@ -551,11 +417,6 @@
       </w:r>
     </w:p>
     <w:p>
-      <w:pPr>
-        <w:rPr>
-          <w:rFonts w:hint="eastAsia"/>
-        </w:rPr>
-      </w:pPr>
       <w:r>
         <w:rPr>
           <w:rFonts w:hint="eastAsia"/>
@@ -576,19 +437,8 @@
         <w:t xml:space="preserve"> results</w:t>
       </w:r>
     </w:p>
-    <w:p>
-      <w:pPr>
-        <w:rPr>
-          <w:rFonts w:hint="eastAsia"/>
-        </w:rPr>
-      </w:pPr>
-    </w:p>
-    <w:p>
-      <w:pPr>
-        <w:rPr>
-          <w:rFonts w:hint="eastAsia"/>
-        </w:rPr>
-      </w:pPr>
+    <w:p/>
+    <w:p>
       <w:r>
         <w:rPr>
           <w:rFonts w:hint="eastAsia"/>
@@ -625,11 +475,6 @@
       </w:r>
     </w:p>
     <w:p>
-      <w:pPr>
-        <w:rPr>
-          <w:rFonts w:hint="eastAsia"/>
-        </w:rPr>
-      </w:pPr>
       <w:r>
         <w:rPr>
           <w:rFonts w:hint="eastAsia"/>
@@ -638,11 +483,6 @@
       </w:r>
     </w:p>
     <w:p>
-      <w:pPr>
-        <w:rPr>
-          <w:rFonts w:hint="eastAsia"/>
-        </w:rPr>
-      </w:pPr>
       <w:r>
         <w:rPr>
           <w:rFonts w:hint="eastAsia"/>
@@ -665,11 +505,6 @@
       </w:r>
     </w:p>
     <w:p>
-      <w:pPr>
-        <w:rPr>
-          <w:rFonts w:hint="eastAsia"/>
-        </w:rPr>
-      </w:pPr>
       <w:r>
         <w:rPr>
           <w:rFonts w:hint="eastAsia"/>
@@ -690,11 +525,6 @@
       </w:r>
     </w:p>
     <w:p>
-      <w:pPr>
-        <w:rPr>
-          <w:rFonts w:hint="eastAsia"/>
-        </w:rPr>
-      </w:pPr>
       <w:r>
         <w:rPr>
           <w:rFonts w:hint="eastAsia"/>
@@ -703,11 +533,6 @@
       </w:r>
     </w:p>
     <w:p>
-      <w:pPr>
-        <w:rPr>
-          <w:rFonts w:hint="eastAsia"/>
-        </w:rPr>
-      </w:pPr>
       <w:r>
         <w:rPr>
           <w:rFonts w:hint="eastAsia"/>
@@ -727,15 +552,71 @@
         <w:rPr>
           <w:rFonts w:hint="eastAsia"/>
         </w:rPr>
-        <w:t xml:space="preserve">  </w:t>
-      </w:r>
-      <w:r>
-        <w:rPr>
-          <w:rFonts w:hint="eastAsia"/>
-        </w:rPr>
-        <w:t>draft.txt</w:t>
-      </w:r>
-      <w:proofErr w:type="gramEnd"/>
+        <w:t xml:space="preserve">  draft.txt</w:t>
+      </w:r>
+      <w:proofErr w:type="gramEnd"/>
+      <w:r>
+        <w:rPr>
+          <w:rFonts w:hint="eastAsia"/>
+        </w:rPr>
+        <w:t xml:space="preserve"> #remove the files</w:t>
+      </w:r>
+    </w:p>
+    <w:p>
+      <w:r>
+        <w:rPr>
+          <w:rFonts w:hint="eastAsia"/>
+        </w:rPr>
+        <w:t>&gt;</w:t>
+      </w:r>
+      <w:proofErr w:type="spellStart"/>
+      <w:r>
+        <w:rPr>
+          <w:rFonts w:hint="eastAsia"/>
+        </w:rPr>
+        <w:t>rmdir</w:t>
+      </w:r>
+      <w:proofErr w:type="spellEnd"/>
+      <w:r>
+        <w:rPr>
+          <w:rFonts w:hint="eastAsia"/>
+        </w:rPr>
+        <w:t xml:space="preserve"> # remove directory. </w:t>
+      </w:r>
+      <w:r>
+        <w:t>I</w:t>
+      </w:r>
+      <w:r>
+        <w:rPr>
+          <w:rFonts w:hint="eastAsia"/>
+        </w:rPr>
+        <w:t xml:space="preserve">f there are files in the directory, you cannot remove it. </w:t>
+      </w:r>
+      <w:r>
+        <w:t>S</w:t>
+      </w:r>
+      <w:r>
+        <w:rPr>
+          <w:rFonts w:hint="eastAsia"/>
+        </w:rPr>
+        <w:t>o you need to delete the files first.</w:t>
+      </w:r>
+    </w:p>
+    <w:p>
+      <w:r>
+        <w:rPr>
+          <w:rFonts w:hint="eastAsia"/>
+        </w:rPr>
+        <w:t>&gt;</w:t>
+      </w:r>
+      <w:proofErr w:type="spellStart"/>
+      <w:r>
+        <w:rPr>
+          <w:rFonts w:hint="eastAsia"/>
+        </w:rPr>
+        <w:t>rm</w:t>
+      </w:r>
+      <w:proofErr w:type="spellEnd"/>
       <w:r>
         <w:rPr>
           <w:rFonts w:hint="eastAsia"/>
@@ -743,18 +624,44 @@
         <w:t xml:space="preserve"> </w:t>
       </w:r>
       <w:r>
-        <w:rPr>
-          <w:rFonts w:hint="eastAsia"/>
-        </w:rPr>
-        <w:t>#remove the files</w:t>
-      </w:r>
-    </w:p>
-    <w:p>
-      <w:pPr>
-        <w:rPr>
-          <w:rFonts w:hint="eastAsia"/>
-        </w:rPr>
-      </w:pPr>
+        <w:t>–</w:t>
+      </w:r>
+      <w:r>
+        <w:rPr>
+          <w:rFonts w:hint="eastAsia"/>
+        </w:rPr>
+        <w:t>r /Users/</w:t>
+      </w:r>
+      <w:proofErr w:type="spellStart"/>
+      <w:r>
+        <w:rPr>
+          <w:rFonts w:hint="eastAsia"/>
+        </w:rPr>
+        <w:t>ivan</w:t>
+      </w:r>
+      <w:proofErr w:type="spellEnd"/>
+      <w:r>
+        <w:rPr>
+          <w:rFonts w:hint="eastAsia"/>
+        </w:rPr>
+        <w:t>/</w:t>
+      </w:r>
+      <w:proofErr w:type="spellStart"/>
+      <w:r>
+        <w:rPr>
+          <w:rFonts w:hint="eastAsia"/>
+        </w:rPr>
+        <w:t>my_paper</w:t>
+      </w:r>
+      <w:proofErr w:type="spellEnd"/>
+      <w:r>
+        <w:rPr>
+          <w:rFonts w:hint="eastAsia"/>
+        </w:rPr>
+        <w:t># delete everything in the directory!!!</w:t>
+      </w:r>
+    </w:p>
+    <w:p>
       <w:r>
         <w:rPr>
           <w:rFonts w:hint="eastAsia"/>
@@ -766,40 +673,17 @@
         <w:rPr>
           <w:rFonts w:hint="eastAsia"/>
         </w:rPr>
-        <w:t>rmdir</w:t>
+        <w:t>rm</w:t>
       </w:r>
       <w:proofErr w:type="spellEnd"/>
       <w:r>
         <w:rPr>
           <w:rFonts w:hint="eastAsia"/>
         </w:rPr>
-        <w:t xml:space="preserve"> # remove directory. </w:t>
-      </w:r>
-      <w:r>
-        <w:t>I</w:t>
-      </w:r>
-      <w:r>
-        <w:rPr>
-          <w:rFonts w:hint="eastAsia"/>
-        </w:rPr>
-        <w:t xml:space="preserve">f there are files in the directory, you cannot remove it. </w:t>
-      </w:r>
-      <w:r>
-        <w:t>S</w:t>
-      </w:r>
-      <w:r>
-        <w:rPr>
-          <w:rFonts w:hint="eastAsia"/>
-        </w:rPr>
-        <w:t>o you need to delete the files first.</w:t>
-      </w:r>
-    </w:p>
-    <w:p>
-      <w:pPr>
-        <w:rPr>
-          <w:rFonts w:hint="eastAsia"/>
-        </w:rPr>
-      </w:pPr>
+        <w:t>* #remove anything</w:t>
+      </w:r>
+    </w:p>
+    <w:p>
       <w:r>
         <w:rPr>
           <w:rFonts w:hint="eastAsia"/>
@@ -811,59 +695,45 @@
         <w:rPr>
           <w:rFonts w:hint="eastAsia"/>
         </w:rPr>
-        <w:t>rm</w:t>
+        <w:t>ls</w:t>
       </w:r>
       <w:proofErr w:type="spellEnd"/>
       <w:r>
         <w:rPr>
           <w:rFonts w:hint="eastAsia"/>
         </w:rPr>
-        <w:t xml:space="preserve"> </w:t>
-      </w:r>
-      <w:r>
-        <w:t>–</w:t>
-      </w:r>
-      <w:r>
-        <w:rPr>
-          <w:rFonts w:hint="eastAsia"/>
-        </w:rPr>
-        <w:t>r /Users/</w:t>
+        <w:t xml:space="preserve"> *.</w:t>
       </w:r>
       <w:proofErr w:type="spellStart"/>
       <w:r>
         <w:rPr>
           <w:rFonts w:hint="eastAsia"/>
         </w:rPr>
-        <w:t>ivan</w:t>
+        <w:t>dat</w:t>
       </w:r>
       <w:proofErr w:type="spellEnd"/>
       <w:r>
         <w:rPr>
           <w:rFonts w:hint="eastAsia"/>
         </w:rPr>
-        <w:t>/</w:t>
+        <w:t xml:space="preserve"> (return anything end with .</w:t>
       </w:r>
       <w:proofErr w:type="spellStart"/>
       <w:r>
         <w:rPr>
           <w:rFonts w:hint="eastAsia"/>
         </w:rPr>
-        <w:t>my_paper</w:t>
+        <w:t>dat</w:t>
       </w:r>
       <w:proofErr w:type="spellEnd"/>
       <w:r>
         <w:rPr>
           <w:rFonts w:hint="eastAsia"/>
         </w:rPr>
-        <w:t># delete everything in the directory!!!</w:t>
-      </w:r>
-    </w:p>
-    <w:p>
-      <w:pPr>
-        <w:rPr>
-          <w:rFonts w:hint="eastAsia"/>
-        </w:rPr>
-      </w:pPr>
+        <w:t>)</w:t>
+      </w:r>
+    </w:p>
+    <w:p>
       <w:r>
         <w:rPr>
           <w:rFonts w:hint="eastAsia"/>
@@ -875,104 +745,17 @@
         <w:rPr>
           <w:rFonts w:hint="eastAsia"/>
         </w:rPr>
-        <w:t>rm</w:t>
+        <w:t>ls</w:t>
       </w:r>
       <w:proofErr w:type="spellEnd"/>
       <w:r>
         <w:rPr>
           <w:rFonts w:hint="eastAsia"/>
         </w:rPr>
-        <w:t>* #remove anything</w:t>
-      </w:r>
-    </w:p>
-    <w:p>
-      <w:pPr>
-        <w:rPr>
-          <w:rFonts w:hint="eastAsia"/>
-        </w:rPr>
-      </w:pPr>
-      <w:r>
-        <w:rPr>
-          <w:rFonts w:hint="eastAsia"/>
-        </w:rPr>
-        <w:t>&gt;</w:t>
-      </w:r>
-      <w:proofErr w:type="spellStart"/>
-      <w:r>
-        <w:rPr>
-          <w:rFonts w:hint="eastAsia"/>
-        </w:rPr>
-        <w:t>ls</w:t>
-      </w:r>
-      <w:proofErr w:type="spellEnd"/>
-      <w:r>
-        <w:rPr>
-          <w:rFonts w:hint="eastAsia"/>
-        </w:rPr>
-        <w:t xml:space="preserve"> *.</w:t>
-      </w:r>
-      <w:proofErr w:type="spellStart"/>
-      <w:r>
-        <w:rPr>
-          <w:rFonts w:hint="eastAsia"/>
-        </w:rPr>
-        <w:t>dat</w:t>
-      </w:r>
-      <w:proofErr w:type="spellEnd"/>
-      <w:r>
-        <w:rPr>
-          <w:rFonts w:hint="eastAsia"/>
-        </w:rPr>
-        <w:t xml:space="preserve"> (return anything end with .</w:t>
-      </w:r>
-      <w:proofErr w:type="spellStart"/>
-      <w:r>
-        <w:rPr>
-          <w:rFonts w:hint="eastAsia"/>
-        </w:rPr>
-        <w:t>dat</w:t>
-      </w:r>
-      <w:proofErr w:type="spellEnd"/>
-      <w:r>
-        <w:rPr>
-          <w:rFonts w:hint="eastAsia"/>
-        </w:rPr>
-        <w:t>)</w:t>
-      </w:r>
-    </w:p>
-    <w:p>
-      <w:pPr>
-        <w:rPr>
-          <w:rFonts w:hint="eastAsia"/>
-        </w:rPr>
-      </w:pPr>
-      <w:r>
-        <w:rPr>
-          <w:rFonts w:hint="eastAsia"/>
-        </w:rPr>
-        <w:t>&gt;</w:t>
-      </w:r>
-      <w:proofErr w:type="spellStart"/>
-      <w:r>
-        <w:rPr>
-          <w:rFonts w:hint="eastAsia"/>
-        </w:rPr>
-        <w:t>ls</w:t>
-      </w:r>
-      <w:proofErr w:type="spellEnd"/>
-      <w:r>
-        <w:rPr>
-          <w:rFonts w:hint="eastAsia"/>
-        </w:rPr>
         <w:t>*e* (return files have a e in their names)</w:t>
       </w:r>
     </w:p>
     <w:p>
-      <w:pPr>
-        <w:rPr>
-          <w:rFonts w:hint="eastAsia"/>
-        </w:rPr>
-      </w:pPr>
       <w:r>
         <w:rPr>
           <w:rFonts w:hint="eastAsia"/>
@@ -983,7 +766,6 @@
     <w:p>
       <w:pPr>
         <w:rPr>
-          <w:rFonts w:hint="eastAsia"/>
           <w:b/>
           <w:sz w:val="24"/>
         </w:rPr>
@@ -999,11 +781,6 @@
       </w:r>
     </w:p>
     <w:p>
-      <w:pPr>
-        <w:rPr>
-          <w:rFonts w:hint="eastAsia"/>
-        </w:rPr>
-      </w:pPr>
       <w:r>
         <w:rPr>
           <w:rFonts w:hint="eastAsia"/>
@@ -1040,11 +817,6 @@
       </w:r>
     </w:p>
     <w:p>
-      <w:pPr>
-        <w:rPr>
-          <w:rFonts w:hint="eastAsia"/>
-        </w:rPr>
-      </w:pPr>
       <w:r>
         <w:rPr>
           <w:rFonts w:hint="eastAsia"/>
@@ -1079,11 +851,6 @@
       </w:r>
     </w:p>
     <w:p>
-      <w:pPr>
-        <w:rPr>
-          <w:rFonts w:hint="eastAsia"/>
-        </w:rPr>
-      </w:pPr>
       <w:r>
         <w:rPr>
           <w:rFonts w:hint="eastAsia"/>
@@ -1092,11 +859,6 @@
       </w:r>
     </w:p>
     <w:p>
-      <w:pPr>
-        <w:rPr>
-          <w:rFonts w:hint="eastAsia"/>
-        </w:rPr>
-      </w:pPr>
       <w:r>
         <w:t>N</w:t>
       </w:r>
@@ -1108,11 +870,6 @@
       </w:r>
     </w:p>
     <w:p>
-      <w:pPr>
-        <w:rPr>
-          <w:rFonts w:hint="eastAsia"/>
-        </w:rPr>
-      </w:pPr>
       <w:r>
         <w:rPr>
           <w:rFonts w:hint="eastAsia"/>
@@ -1137,19 +894,8 @@
       </w:r>
       <w:proofErr w:type="gramEnd"/>
     </w:p>
-    <w:p>
-      <w:pPr>
-        <w:rPr>
-          <w:rFonts w:hint="eastAsia"/>
-        </w:rPr>
-      </w:pPr>
-    </w:p>
-    <w:p>
-      <w:pPr>
-        <w:rPr>
-          <w:rFonts w:hint="eastAsia"/>
-        </w:rPr>
-      </w:pPr>
+    <w:p/>
+    <w:p>
       <w:r>
         <w:t>I</w:t>
       </w:r>
@@ -1175,11 +921,6 @@
       </w:r>
     </w:p>
     <w:p>
-      <w:pPr>
-        <w:rPr>
-          <w:rFonts w:hint="eastAsia"/>
-        </w:rPr>
-      </w:pPr>
       <w:r>
         <w:rPr>
           <w:rFonts w:hint="eastAsia"/>
@@ -1188,11 +929,6 @@
       </w:r>
     </w:p>
     <w:p>
-      <w:pPr>
-        <w:rPr>
-          <w:rFonts w:hint="eastAsia"/>
-        </w:rPr>
-      </w:pPr>
       <w:r>
         <w:rPr>
           <w:rFonts w:hint="eastAsia"/>
@@ -1201,11 +937,6 @@
       </w:r>
     </w:p>
     <w:p>
-      <w:pPr>
-        <w:rPr>
-          <w:rFonts w:hint="eastAsia"/>
-        </w:rPr>
-      </w:pPr>
       <w:r>
         <w:rPr>
           <w:rFonts w:hint="eastAsia"/>
@@ -1214,11 +945,6 @@
       </w:r>
     </w:p>
     <w:p>
-      <w:pPr>
-        <w:rPr>
-          <w:rFonts w:hint="eastAsia"/>
-        </w:rPr>
-      </w:pPr>
       <w:r>
         <w:rPr>
           <w:rFonts w:hint="eastAsia"/>
@@ -1227,11 +953,6 @@
       </w:r>
     </w:p>
     <w:p>
-      <w:pPr>
-        <w:rPr>
-          <w:rFonts w:hint="eastAsia"/>
-        </w:rPr>
-      </w:pPr>
       <w:r>
         <w:rPr>
           <w:rFonts w:hint="eastAsia"/>
@@ -1254,11 +975,6 @@
       </w:r>
     </w:p>
     <w:p>
-      <w:pPr>
-        <w:rPr>
-          <w:rFonts w:hint="eastAsia"/>
-        </w:rPr>
-      </w:pPr>
       <w:r>
         <w:rPr>
           <w:rFonts w:hint="eastAsia"/>
@@ -1267,11 +983,6 @@
       </w:r>
     </w:p>
     <w:p>
-      <w:pPr>
-        <w:rPr>
-          <w:rFonts w:hint="eastAsia"/>
-        </w:rPr>
-      </w:pPr>
       <w:r>
         <w:rPr>
           <w:rFonts w:hint="eastAsia"/>
@@ -1302,11 +1013,6 @@
       <w:proofErr w:type="gramEnd"/>
     </w:p>
     <w:p>
-      <w:pPr>
-        <w:rPr>
-          <w:rFonts w:hint="eastAsia"/>
-        </w:rPr>
-      </w:pPr>
       <w:r>
         <w:rPr>
           <w:rFonts w:hint="eastAsia"/>
@@ -1383,11 +1089,6 @@
       </w:r>
     </w:p>
     <w:p>
-      <w:pPr>
-        <w:rPr>
-          <w:rFonts w:hint="eastAsia"/>
-        </w:rPr>
-      </w:pPr>
       <w:r>
         <w:rPr>
           <w:rFonts w:hint="eastAsia"/>
@@ -1396,11 +1097,6 @@
       </w:r>
     </w:p>
     <w:p>
-      <w:pPr>
-        <w:rPr>
-          <w:rFonts w:hint="eastAsia"/>
-        </w:rPr>
-      </w:pPr>
       <w:r>
         <w:rPr>
           <w:rFonts w:hint="eastAsia"/>
@@ -1449,11 +1145,6 @@
       </w:r>
     </w:p>
     <w:p>
-      <w:pPr>
-        <w:rPr>
-          <w:rFonts w:hint="eastAsia"/>
-        </w:rPr>
-      </w:pPr>
       <w:r>
         <w:rPr>
           <w:rFonts w:hint="eastAsia"/>
@@ -1482,11 +1173,6 @@
       </w:r>
     </w:p>
     <w:p>
-      <w:pPr>
-        <w:rPr>
-          <w:rFonts w:hint="eastAsia"/>
-        </w:rPr>
-      </w:pPr>
       <w:r>
         <w:rPr>
           <w:rFonts w:hint="eastAsia"/>
@@ -1510,19 +1196,8 @@
       </w:r>
       <w:proofErr w:type="gramEnd"/>
     </w:p>
-    <w:p>
-      <w:pPr>
-        <w:rPr>
-          <w:rFonts w:hint="eastAsia"/>
-        </w:rPr>
-      </w:pPr>
-    </w:p>
-    <w:p>
-      <w:pPr>
-        <w:rPr>
-          <w:rFonts w:hint="eastAsia"/>
-        </w:rPr>
-      </w:pPr>
+    <w:p/>
+    <w:p>
       <w:r>
         <w:rPr>
           <w:rFonts w:hint="eastAsia"/>
@@ -1531,11 +1206,6 @@
       </w:r>
     </w:p>
     <w:p>
-      <w:pPr>
-        <w:rPr>
-          <w:rFonts w:hint="eastAsia"/>
-        </w:rPr>
-      </w:pPr>
       <w:r>
         <w:rPr>
           <w:rFonts w:hint="eastAsia"/>
@@ -1558,11 +1228,6 @@
       </w:r>
     </w:p>
     <w:p>
-      <w:pPr>
-        <w:rPr>
-          <w:rFonts w:hint="eastAsia"/>
-        </w:rPr>
-      </w:pPr>
       <w:r>
         <w:rPr>
           <w:rFonts w:hint="eastAsia"/>
@@ -1597,11 +1262,6 @@
       </w:r>
     </w:p>
     <w:p>
-      <w:pPr>
-        <w:rPr>
-          <w:rFonts w:hint="eastAsia"/>
-        </w:rPr>
-      </w:pPr>
       <w:r>
         <w:rPr>
           <w:rFonts w:hint="eastAsia"/>
@@ -1624,11 +1284,6 @@
       </w:r>
     </w:p>
     <w:p>
-      <w:pPr>
-        <w:rPr>
-          <w:rFonts w:hint="eastAsia"/>
-        </w:rPr>
-      </w:pPr>
       <w:r>
         <w:rPr>
           <w:rFonts w:hint="eastAsia"/>
@@ -1651,11 +1306,6 @@
       </w:r>
     </w:p>
     <w:p>
-      <w:pPr>
-        <w:rPr>
-          <w:rFonts w:hint="eastAsia"/>
-        </w:rPr>
-      </w:pPr>
       <w:r>
         <w:rPr>
           <w:rFonts w:hint="eastAsia"/>
@@ -1696,11 +1346,6 @@
       </w:r>
     </w:p>
     <w:p>
-      <w:pPr>
-        <w:rPr>
-          <w:rFonts w:hint="eastAsia"/>
-        </w:rPr>
-      </w:pPr>
       <w:r>
         <w:rPr>
           <w:rFonts w:hint="eastAsia"/>
@@ -1723,11 +1368,6 @@
       </w:r>
     </w:p>
     <w:p>
-      <w:pPr>
-        <w:rPr>
-          <w:rFonts w:hint="eastAsia"/>
-        </w:rPr>
-      </w:pPr>
       <w:r>
         <w:rPr>
           <w:rFonts w:hint="eastAsia"/>
@@ -1758,11 +1398,6 @@
       </w:r>
     </w:p>
     <w:p>
-      <w:pPr>
-        <w:rPr>
-          <w:rFonts w:hint="eastAsia"/>
-        </w:rPr>
-      </w:pPr>
       <w:r>
         <w:rPr>
           <w:rFonts w:hint="eastAsia"/>
@@ -1793,11 +1428,6 @@
       </w:r>
     </w:p>
     <w:p>
-      <w:pPr>
-        <w:rPr>
-          <w:rFonts w:hint="eastAsia"/>
-        </w:rPr>
-      </w:pPr>
       <w:r>
         <w:rPr>
           <w:rFonts w:hint="eastAsia"/>
@@ -1828,11 +1458,6 @@
       </w:r>
     </w:p>
     <w:p>
-      <w:pPr>
-        <w:rPr>
-          <w:rFonts w:hint="eastAsia"/>
-        </w:rPr>
-      </w:pPr>
       <w:r>
         <w:rPr>
           <w:rFonts w:hint="eastAsia"/>
@@ -1855,11 +1480,6 @@
       </w:r>
     </w:p>
     <w:p>
-      <w:pPr>
-        <w:rPr>
-          <w:rFonts w:hint="eastAsia"/>
-        </w:rPr>
-      </w:pPr>
       <w:r>
         <w:rPr>
           <w:rFonts w:hint="eastAsia"/>
@@ -1868,11 +1488,6 @@
       </w:r>
     </w:p>
     <w:p>
-      <w:pPr>
-        <w:rPr>
-          <w:rFonts w:hint="eastAsia"/>
-        </w:rPr>
-      </w:pPr>
       <w:r>
         <w:t>B</w:t>
       </w:r>
@@ -1906,11 +1521,6 @@
       </w:r>
     </w:p>
     <w:p>
-      <w:pPr>
-        <w:rPr>
-          <w:rFonts w:hint="eastAsia"/>
-        </w:rPr>
-      </w:pPr>
       <w:r>
         <w:rPr>
           <w:rFonts w:hint="eastAsia"/>
@@ -1945,11 +1555,6 @@
       </w:r>
     </w:p>
     <w:p>
-      <w:pPr>
-        <w:rPr>
-          <w:rFonts w:hint="eastAsia"/>
-        </w:rPr>
-      </w:pPr>
       <w:r>
         <w:rPr>
           <w:rFonts w:hint="eastAsia"/>
@@ -1993,11 +1598,6 @@
             <w:tcW w:w="4261" w:type="dxa"/>
           </w:tcPr>
           <w:p>
-            <w:pPr>
-              <w:rPr>
-                <w:rFonts w:hint="eastAsia"/>
-              </w:rPr>
-            </w:pPr>
             <w:r>
               <w:rPr>
                 <w:rFonts w:hint="eastAsia"/>
@@ -2011,11 +1611,6 @@
             <w:tcW w:w="4261" w:type="dxa"/>
           </w:tcPr>
           <w:p>
-            <w:pPr>
-              <w:rPr>
-                <w:rFonts w:hint="eastAsia"/>
-              </w:rPr>
-            </w:pPr>
             <w:r>
               <w:rPr>
                 <w:rFonts w:hint="eastAsia"/>
@@ -2031,11 +1626,6 @@
             <w:tcW w:w="4261" w:type="dxa"/>
           </w:tcPr>
           <w:p>
-            <w:pPr>
-              <w:rPr>
-                <w:rFonts w:hint="eastAsia"/>
-              </w:rPr>
-            </w:pPr>
             <w:r>
               <w:rPr>
                 <w:rFonts w:hint="eastAsia"/>
@@ -2049,11 +1639,6 @@
             <w:tcW w:w="4261" w:type="dxa"/>
           </w:tcPr>
           <w:p>
-            <w:pPr>
-              <w:rPr>
-                <w:rFonts w:hint="eastAsia"/>
-              </w:rPr>
-            </w:pPr>
             <w:r>
               <w:t>“</w:t>
             </w:r>
@@ -2075,11 +1660,6 @@
             <w:tcW w:w="4261" w:type="dxa"/>
           </w:tcPr>
           <w:p>
-            <w:pPr>
-              <w:rPr>
-                <w:rFonts w:hint="eastAsia"/>
-              </w:rPr>
-            </w:pPr>
             <w:r>
               <w:rPr>
                 <w:rFonts w:hint="eastAsia"/>
@@ -2093,11 +1673,6 @@
             <w:tcW w:w="4261" w:type="dxa"/>
           </w:tcPr>
           <w:p>
-            <w:pPr>
-              <w:rPr>
-                <w:rFonts w:hint="eastAsia"/>
-              </w:rPr>
-            </w:pPr>
             <w:r>
               <w:t>“</w:t>
             </w:r>
@@ -2119,11 +1694,6 @@
             <w:tcW w:w="4261" w:type="dxa"/>
           </w:tcPr>
           <w:p>
-            <w:pPr>
-              <w:rPr>
-                <w:rFonts w:hint="eastAsia"/>
-              </w:rPr>
-            </w:pPr>
             <w:r>
               <w:rPr>
                 <w:rFonts w:hint="eastAsia"/>
@@ -2137,11 +1707,6 @@
             <w:tcW w:w="4261" w:type="dxa"/>
           </w:tcPr>
           <w:p>
-            <w:pPr>
-              <w:rPr>
-                <w:rFonts w:hint="eastAsia"/>
-              </w:rPr>
-            </w:pPr>
             <w:r>
               <w:t>“</w:t>
             </w:r>
@@ -2163,11 +1728,6 @@
             <w:tcW w:w="4261" w:type="dxa"/>
           </w:tcPr>
           <w:p>
-            <w:pPr>
-              <w:rPr>
-                <w:rFonts w:hint="eastAsia"/>
-              </w:rPr>
-            </w:pPr>
             <w:r>
               <w:rPr>
                 <w:rFonts w:hint="eastAsia"/>
@@ -2181,11 +1741,6 @@
             <w:tcW w:w="4261" w:type="dxa"/>
           </w:tcPr>
           <w:p>
-            <w:pPr>
-              <w:rPr>
-                <w:rFonts w:hint="eastAsia"/>
-              </w:rPr>
-            </w:pPr>
             <w:r>
               <w:t>“</w:t>
             </w:r>
@@ -2207,11 +1762,6 @@
             <w:tcW w:w="4261" w:type="dxa"/>
           </w:tcPr>
           <w:p>
-            <w:pPr>
-              <w:rPr>
-                <w:rFonts w:hint="eastAsia"/>
-              </w:rPr>
-            </w:pPr>
             <w:r>
               <w:rPr>
                 <w:rFonts w:hint="eastAsia"/>
@@ -2225,11 +1775,6 @@
             <w:tcW w:w="4261" w:type="dxa"/>
           </w:tcPr>
           <w:p>
-            <w:pPr>
-              <w:rPr>
-                <w:rFonts w:hint="eastAsia"/>
-              </w:rPr>
-            </w:pPr>
             <w:r>
               <w:t>“</w:t>
             </w:r>
@@ -2258,34 +1803,17 @@
           <w:tcPr>
             <w:tcW w:w="4261" w:type="dxa"/>
           </w:tcPr>
-          <w:p>
-            <w:pPr>
-              <w:rPr>
-                <w:rFonts w:hint="eastAsia"/>
-              </w:rPr>
-            </w:pPr>
-          </w:p>
+          <w:p/>
         </w:tc>
         <w:tc>
           <w:tcPr>
             <w:tcW w:w="4261" w:type="dxa"/>
           </w:tcPr>
-          <w:p>
-            <w:pPr>
-              <w:rPr>
-                <w:rFonts w:hint="eastAsia"/>
-              </w:rPr>
-            </w:pPr>
-          </w:p>
+          <w:p/>
         </w:tc>
       </w:tr>
     </w:tbl>
     <w:p>
-      <w:pPr>
-        <w:rPr>
-          <w:rFonts w:hint="eastAsia"/>
-        </w:rPr>
-      </w:pPr>
       <w:r>
         <w:rPr>
           <w:rFonts w:hint="eastAsia"/>
@@ -2326,11 +1854,6 @@
       </w:r>
     </w:p>
     <w:p>
-      <w:pPr>
-        <w:rPr>
-          <w:rFonts w:hint="eastAsia"/>
-        </w:rPr>
-      </w:pPr>
       <w:r>
         <w:rPr>
           <w:rFonts w:hint="eastAsia"/>
@@ -2359,11 +1882,6 @@
       <w:proofErr w:type="gramEnd"/>
     </w:p>
     <w:p>
-      <w:pPr>
-        <w:rPr>
-          <w:rFonts w:hint="eastAsia"/>
-        </w:rPr>
-      </w:pPr>
       <w:r>
         <w:rPr>
           <w:rFonts w:hint="eastAsia"/>
@@ -2394,11 +1912,6 @@
       </w:r>
     </w:p>
     <w:p>
-      <w:pPr>
-        <w:rPr>
-          <w:rFonts w:hint="eastAsia"/>
-        </w:rPr>
-      </w:pPr>
       <w:r>
         <w:rPr>
           <w:rFonts w:hint="eastAsia"/>
@@ -2421,11 +1934,6 @@
       </w:r>
     </w:p>
     <w:p>
-      <w:pPr>
-        <w:rPr>
-          <w:rFonts w:hint="eastAsia"/>
-        </w:rPr>
-      </w:pPr>
       <w:r>
         <w:rPr>
           <w:rFonts w:hint="eastAsia"/>
@@ -2442,36 +1950,14 @@
       <w:proofErr w:type="spellEnd"/>
     </w:p>
     <w:p>
-      <w:pPr>
-        <w:rPr>
-          <w:rFonts w:hint="eastAsia"/>
-        </w:rPr>
-      </w:pPr>
-      <w:r>
-        <w:rPr>
-          <w:rFonts w:hint="eastAsia"/>
-        </w:rPr>
-        <w:t>&gt;6</w:t>
-      </w:r>
-      <w:r>
-        <w:rPr>
-          <w:rFonts w:hint="eastAsia"/>
-        </w:rPr>
-        <w:t xml:space="preserve"> in e returns</w:t>
-      </w:r>
-      <w:r>
-        <w:rPr>
-          <w:rFonts w:hint="eastAsia"/>
-        </w:rPr>
-        <w:t xml:space="preserve"> False</w:t>
-      </w:r>
-    </w:p>
-    <w:p>
-      <w:pPr>
-        <w:rPr>
-          <w:rFonts w:hint="eastAsia"/>
-        </w:rPr>
-      </w:pPr>
+      <w:r>
+        <w:rPr>
+          <w:rFonts w:hint="eastAsia"/>
+        </w:rPr>
+        <w:t>&gt;6 in e returns False</w:t>
+      </w:r>
+    </w:p>
+    <w:p>
       <w:r>
         <w:t>A</w:t>
       </w:r>
@@ -2510,33 +1996,10 @@
         <w:t>”</w:t>
       </w:r>
     </w:p>
-    <w:p>
-      <w:pPr>
-        <w:rPr>
-          <w:rFonts w:hint="eastAsia"/>
-        </w:rPr>
-      </w:pPr>
-    </w:p>
-    <w:p>
-      <w:pPr>
-        <w:rPr>
-          <w:rFonts w:hint="eastAsia"/>
-        </w:rPr>
-      </w:pPr>
-    </w:p>
-    <w:p>
-      <w:pPr>
-        <w:rPr>
-          <w:rFonts w:hint="eastAsia"/>
-        </w:rPr>
-      </w:pPr>
-    </w:p>
-    <w:p>
-      <w:pPr>
-        <w:rPr>
-          <w:rFonts w:hint="eastAsia"/>
-        </w:rPr>
-      </w:pPr>
+    <w:p/>
+    <w:p/>
+    <w:p/>
+    <w:p>
       <w:r>
         <w:rPr>
           <w:rFonts w:hint="eastAsia"/>
@@ -2559,11 +2022,6 @@
       </w:r>
     </w:p>
     <w:p>
-      <w:pPr>
-        <w:rPr>
-          <w:rFonts w:hint="eastAsia"/>
-        </w:rPr>
-      </w:pPr>
       <w:r>
         <w:t>L</w:t>
       </w:r>
@@ -2587,11 +2045,6 @@
       </w:r>
     </w:p>
     <w:p>
-      <w:pPr>
-        <w:rPr>
-          <w:rFonts w:hint="eastAsia"/>
-        </w:rPr>
-      </w:pPr>
       <w:r>
         <w:t>C</w:t>
       </w:r>
@@ -2617,11 +2070,6 @@
       </w:r>
     </w:p>
     <w:p>
-      <w:pPr>
-        <w:rPr>
-          <w:rFonts w:hint="eastAsia"/>
-        </w:rPr>
-      </w:pPr>
       <w:r>
         <w:rPr>
           <w:rFonts w:hint="eastAsia"/>
@@ -2643,19 +2091,8 @@
         <w:t>b)</w:t>
       </w:r>
     </w:p>
-    <w:p>
-      <w:pPr>
-        <w:rPr>
-          <w:rFonts w:hint="eastAsia"/>
-        </w:rPr>
-      </w:pPr>
-    </w:p>
-    <w:p>
-      <w:pPr>
-        <w:rPr>
-          <w:rFonts w:hint="eastAsia"/>
-        </w:rPr>
-      </w:pPr>
+    <w:p/>
+    <w:p>
       <w:proofErr w:type="gramStart"/>
       <w:r>
         <w:rPr>
@@ -2680,11 +2117,6 @@
       </w:r>
     </w:p>
     <w:p>
-      <w:pPr>
-        <w:rPr>
-          <w:rFonts w:hint="eastAsia"/>
-        </w:rPr>
-      </w:pPr>
       <w:r>
         <w:rPr>
           <w:rFonts w:hint="eastAsia"/>
@@ -2693,11 +2125,6 @@
       </w:r>
     </w:p>
     <w:p>
-      <w:pPr>
-        <w:rPr>
-          <w:rFonts w:hint="eastAsia"/>
-        </w:rPr>
-      </w:pPr>
       <w:r>
         <w:rPr>
           <w:rFonts w:hint="eastAsia"/>
@@ -2719,19 +2146,8 @@
         <w:t xml:space="preserve"> != means not equals</w:t>
       </w:r>
     </w:p>
-    <w:p>
-      <w:pPr>
-        <w:rPr>
-          <w:rFonts w:hint="eastAsia"/>
-        </w:rPr>
-      </w:pPr>
-    </w:p>
-    <w:p>
-      <w:pPr>
-        <w:rPr>
-          <w:rFonts w:hint="eastAsia"/>
-        </w:rPr>
-      </w:pPr>
+    <w:p/>
+    <w:p>
       <w:r>
         <w:t>P</w:t>
       </w:r>
@@ -2743,11 +2159,6 @@
       </w:r>
     </w:p>
     <w:p>
-      <w:pPr>
-        <w:rPr>
-          <w:rFonts w:hint="eastAsia"/>
-        </w:rPr>
-      </w:pPr>
       <w:r>
         <w:t>Q</w:t>
       </w:r>
@@ -2759,11 +2170,6 @@
       </w:r>
     </w:p>
     <w:p>
-      <w:pPr>
-        <w:rPr>
-          <w:rFonts w:hint="eastAsia"/>
-        </w:rPr>
-      </w:pPr>
       <w:r>
         <w:t>B</w:t>
       </w:r>
@@ -2775,11 +2181,6 @@
       </w:r>
     </w:p>
     <w:p>
-      <w:pPr>
-        <w:rPr>
-          <w:rFonts w:hint="eastAsia"/>
-        </w:rPr>
-      </w:pPr>
       <w:r>
         <w:t>F</w:t>
       </w:r>
@@ -2799,11 +2200,6 @@
       <w:proofErr w:type="gramEnd"/>
     </w:p>
     <w:p>
-      <w:pPr>
-        <w:rPr>
-          <w:rFonts w:hint="eastAsia"/>
-        </w:rPr>
-      </w:pPr>
       <w:r>
         <w:t>I</w:t>
       </w:r>
@@ -2817,9 +2213,6 @@
     <w:p>
       <w:pPr>
         <w:ind w:firstLine="420"/>
-        <w:rPr>
-          <w:rFonts w:hint="eastAsia"/>
-        </w:rPr>
       </w:pPr>
       <w:r>
         <w:t>I</w:t>
@@ -2834,9 +2227,6 @@
     <w:p>
       <w:pPr>
         <w:ind w:firstLine="420"/>
-        <w:rPr>
-          <w:rFonts w:hint="eastAsia"/>
-        </w:rPr>
       </w:pPr>
       <w:r>
         <w:rPr>
@@ -2916,11 +2306,6 @@
       </w:r>
     </w:p>
     <w:p>
-      <w:pPr>
-        <w:rPr>
-          <w:rFonts w:hint="eastAsia"/>
-        </w:rPr>
-      </w:pPr>
       <w:r>
         <w:t>E</w:t>
       </w:r>
@@ -2934,9 +2319,6 @@
     <w:p>
       <w:pPr>
         <w:ind w:firstLine="420"/>
-        <w:rPr>
-          <w:rFonts w:hint="eastAsia"/>
-        </w:rPr>
       </w:pPr>
       <w:r>
         <w:t>P</w:t>
@@ -2966,19 +2348,8 @@
         <w:t xml:space="preserve">     (buy=False)</w:t>
       </w:r>
     </w:p>
-    <w:p>
-      <w:pPr>
-        <w:rPr>
-          <w:rFonts w:hint="eastAsia"/>
-        </w:rPr>
-      </w:pPr>
-    </w:p>
-    <w:p>
-      <w:pPr>
-        <w:rPr>
-          <w:rFonts w:hint="eastAsia"/>
-        </w:rPr>
-      </w:pPr>
+    <w:p/>
+    <w:p>
       <w:r>
         <w:t>I</w:t>
       </w:r>
@@ -2992,9 +2363,6 @@
     <w:p>
       <w:pPr>
         <w:ind w:firstLine="420"/>
-        <w:rPr>
-          <w:rFonts w:hint="eastAsia"/>
-        </w:rPr>
       </w:pPr>
       <w:r>
         <w:t>P</w:t>
@@ -3018,19 +2386,8 @@
         <w:t>”</w:t>
       </w:r>
     </w:p>
-    <w:p>
-      <w:pPr>
-        <w:rPr>
-          <w:rFonts w:hint="eastAsia"/>
-        </w:rPr>
-      </w:pPr>
-    </w:p>
-    <w:p>
-      <w:pPr>
-        <w:rPr>
-          <w:rFonts w:hint="eastAsia"/>
-        </w:rPr>
-      </w:pPr>
+    <w:p/>
+    <w:p>
       <w:r>
         <w:t>E</w:t>
       </w:r>
@@ -3044,9 +2401,6 @@
     <w:p>
       <w:pPr>
         <w:ind w:firstLine="420"/>
-        <w:rPr>
-          <w:rFonts w:hint="eastAsia"/>
-        </w:rPr>
       </w:pPr>
       <w:r>
         <w:t>P</w:t>
@@ -3070,19 +2424,8 @@
         <w:t>”</w:t>
       </w:r>
     </w:p>
-    <w:p>
-      <w:pPr>
-        <w:rPr>
-          <w:rFonts w:hint="eastAsia"/>
-        </w:rPr>
-      </w:pPr>
-    </w:p>
-    <w:p>
-      <w:pPr>
-        <w:rPr>
-          <w:rFonts w:hint="eastAsia"/>
-        </w:rPr>
-      </w:pPr>
+    <w:p/>
+    <w:p>
       <w:r>
         <w:t>P</w:t>
       </w:r>
@@ -3094,11 +2437,6 @@
       </w:r>
     </w:p>
     <w:p>
-      <w:pPr>
-        <w:rPr>
-          <w:rFonts w:hint="eastAsia"/>
-        </w:rPr>
-      </w:pPr>
       <w:r>
         <w:t>Q</w:t>
       </w:r>
@@ -3110,11 +2448,6 @@
       </w:r>
     </w:p>
     <w:p>
-      <w:pPr>
-        <w:rPr>
-          <w:rFonts w:hint="eastAsia"/>
-        </w:rPr>
-      </w:pPr>
       <w:r>
         <w:t>F</w:t>
       </w:r>
@@ -3134,11 +2467,6 @@
       <w:proofErr w:type="gramEnd"/>
     </w:p>
     <w:p>
-      <w:pPr>
-        <w:rPr>
-          <w:rFonts w:hint="eastAsia"/>
-        </w:rPr>
-      </w:pPr>
       <w:r>
         <w:t>I</w:t>
       </w:r>
@@ -3152,9 +2480,6 @@
     <w:p>
       <w:pPr>
         <w:ind w:firstLine="420"/>
-        <w:rPr>
-          <w:rFonts w:hint="eastAsia"/>
-        </w:rPr>
       </w:pPr>
       <w:r>
         <w:t>I</w:t>
@@ -3169,9 +2494,6 @@
     <w:p>
       <w:pPr>
         <w:ind w:firstLine="420"/>
-        <w:rPr>
-          <w:rFonts w:hint="eastAsia"/>
-        </w:rPr>
       </w:pPr>
       <w:proofErr w:type="spellStart"/>
       <w:proofErr w:type="gramStart"/>
@@ -3212,11 +2534,6 @@
       </w:r>
     </w:p>
     <w:p>
-      <w:pPr>
-        <w:rPr>
-          <w:rFonts w:hint="eastAsia"/>
-        </w:rPr>
-      </w:pPr>
       <w:proofErr w:type="spellStart"/>
       <w:r>
         <w:t>E</w:t>
@@ -3238,9 +2555,6 @@
     <w:p>
       <w:pPr>
         <w:ind w:firstLine="420"/>
-        <w:rPr>
-          <w:rFonts w:hint="eastAsia"/>
-        </w:rPr>
       </w:pPr>
       <w:r>
         <w:rPr>
@@ -3287,11 +2601,6 @@
       </w:r>
     </w:p>
     <w:p>
-      <w:pPr>
-        <w:rPr>
-          <w:rFonts w:hint="eastAsia"/>
-        </w:rPr>
-      </w:pPr>
       <w:r>
         <w:t>E</w:t>
       </w:r>
@@ -3305,9 +2614,6 @@
     <w:p>
       <w:pPr>
         <w:ind w:firstLine="420"/>
-        <w:rPr>
-          <w:rFonts w:hint="eastAsia"/>
-        </w:rPr>
       </w:pPr>
       <w:r>
         <w:rPr>
@@ -20364,7 +19670,17 @@
         <w:t>, "with population of", temp</w:t>
       </w:r>
     </w:p>
-    <w:p>
+    <w:p/>
+    <w:p/>
+    <w:p/>
+    <w:p/>
+    <w:p>
+      <w:r>
+        <w:rPr>
+          <w:rFonts w:hint="eastAsia"/>
+        </w:rPr>
+        <w:t>morning session with git</w:t>
+      </w:r>
       <w:bookmarkStart w:id="0" w:name="_GoBack"/>
       <w:bookmarkEnd w:id="0"/>
     </w:p>

</xml_diff>